<commit_message>
Update LE decomposition mortality documentation
</commit_message>
<xml_diff>
--- a/mortality/mortality Yu/2022-11-09 SIMAH cause of death categories_LE decomposition COVID 19.docx
+++ b/mortality/mortality Yu/2022-11-09 SIMAH cause of death categories_LE decomposition COVID 19.docx
@@ -629,8 +629,54 @@
                 <w:sz w:val="22"/>
                 <w:szCs w:val="22"/>
               </w:rPr>
-              <w:t xml:space="preserve">Note: Alcohol poisoning could also only X45, F10.0 and T51 to match with the Poisoning paper. It was not done here to avoid overlap with other causes. </w:t>
-            </w:r>
+              <w:t xml:space="preserve">Note: Alcohol poisoning could also </w:t>
+            </w:r>
+            <w:r>
+              <w:rPr>
+                <w:sz w:val="22"/>
+                <w:szCs w:val="22"/>
+              </w:rPr>
+              <w:t>use</w:t>
+            </w:r>
+            <w:r>
+              <w:rPr>
+                <w:sz w:val="22"/>
+                <w:szCs w:val="22"/>
+              </w:rPr>
+              <w:t xml:space="preserve"> X45, F10.0 and T51 </w:t>
+            </w:r>
+            <w:r>
+              <w:rPr>
+                <w:sz w:val="22"/>
+                <w:szCs w:val="22"/>
+              </w:rPr>
+              <w:t xml:space="preserve">from contributing causes </w:t>
+            </w:r>
+            <w:r>
+              <w:rPr>
+                <w:sz w:val="22"/>
+                <w:szCs w:val="22"/>
+              </w:rPr>
+              <w:t xml:space="preserve">to match with the Poisoning paper. It </w:t>
+            </w:r>
+            <w:proofErr w:type="gramStart"/>
+            <w:r>
+              <w:rPr>
+                <w:sz w:val="22"/>
+                <w:szCs w:val="22"/>
+              </w:rPr>
+              <w:t>was not done</w:t>
+            </w:r>
+            <w:proofErr w:type="gramEnd"/>
+            <w:r>
+              <w:rPr>
+                <w:sz w:val="22"/>
+                <w:szCs w:val="22"/>
+              </w:rPr>
+              <w:t xml:space="preserve"> here to avoid overlap with other causes. </w:t>
+            </w:r>
+            <w:bookmarkStart w:id="0" w:name="_GoBack"/>
+            <w:bookmarkEnd w:id="0"/>
           </w:p>
         </w:tc>
       </w:tr>
@@ -867,7 +913,7 @@
                 <w:sz w:val="22"/>
                 <w:szCs w:val="22"/>
               </w:rPr>
-              <w:t xml:space="preserve">D69.5-D69.59, D70.1-D70.2, D78-D78.89, D89.81-D89.813, E03.2, E06.4, E09-E09.9, E16.0, E23.1, E24.2, E27.3, E36-E36.8, E66.1, E86.02-E87.99, E89-E89.9, G21.0-G21.19, G24.0-G24.09, G25.1, G25.4, G25.6-G25.79, G62.0, G72.0, G93.7, G96.0, G96.11, G97-G97.9, H02.81-H02.819, H05.33-H05.339, H05.42-H05.53, H44.6-H44.799, H59-H59.89, H91.0-H91.09, H95-H95.9, I95.2-I95.81, I97-I97.9, J70-J70.5, J95-J95.9, K08.5-K08.59, K43-K43.9, K52.0, K62.7, K68.11, K91-K91.9, K94-K95.89, L23.3, L27.0-L27.1, L55-L55.9, L56.0-L56.1, L58-L58.9, L64.0, L76-L76.82, M10.2-M10.29, M60.2-M60.28, M87.1-M87.19, M96-M96.9, N14-N14.4, N30.4-N30.41, N46.021, N46.121, N52.2-N52.39, N65-N65.1, N99-N99.9, P93-P93.8, P96.2, </w:t>
+              <w:t xml:space="preserve">D69.5-D69.59, D70.1-D70.2, D78-D78.89, D89.81-D89.813, E03.2, E06.4, E09-E09.9, E16.0, E23.1, E24.2, E27.3, E36-E36.8, E66.1, E86.02-E87.99, E89-E89.9, G21.0-G21.19, G24.0-G24.09, G25.1, G25.4, G25.6-G25.79, G62.0, G72.0, G93.7, G96.0, G96.11, G97-G97.9, H02.81-H02.819, H05.33-H05.339, H05.42-H05.53, H44.6-H44.799, H59-H59.89, H91.0-H91.09, H95-H95.9, I95.2-I95.81, I97-I97.9, J70-J70.5, J95-J95.9, K08.5-K08.59, K43-K43.9, K52.0, K62.7, K68.11, K91-K91.9, K94-K95.89, L23.3, L27.0-L27.1, L55-L55.9, L56.0-L56.1, L58-L58.9, L64.0, L76-L76.82, M10.2-M10.29, M60.2-M60.28, M87.1-M87.19, M96-M96.9, N14-N14.4, N30.4-N30.41, N46.021, N46.121, N52.2-N52.39, N65-N65.1, N99-N99.9, P93-P93.8, P96.2, P96.5, R50.2-R50.83, W00-W46.2, W49-W62.9, W64-W70.9, W73-W81.9, W83-W94.9, W97.9, W99-X06.9, X08-X44.9, X46-X58.9, Y10-Y14.9, Y16-Y19.9, Y40-Y84.9, </w:t>
             </w:r>
             <w:r>
               <w:rPr>
@@ -875,7 +921,7 @@
                 <w:szCs w:val="22"/>
               </w:rPr>
               <w:lastRenderedPageBreak/>
-              <w:t>P96.5, R50.2-R50.83, W00-W46.2, W49-W62.9, W64-W70.9, W73-W81.9, W83-W94.9, W97.9, W99-X06.9, X08-X44.9, X46-X58.9, Y10-Y14.9, Y16-Y19.9, Y40-Y84.9, Y88-Y88.3, Z21.0, Z42-Z43.0, Z43.8-Z43.9, Z48-Z48.9, Z51-Z51.9, Z88-Z88.9, Z92-Z94.0, Z94.6, Z94.8-Z94.9, Z96-Z96.49, Z96.6-Z97.2, Z97.8-Z99.12, Z99.3-Z99.9</w:t>
+              <w:t>Y88-Y88.3, Z21.0, Z42-Z43.0, Z43.8-Z43.9, Z48-Z48.9, Z51-Z51.9, Z88-Z88.9, Z92-Z94.0, Z94.6, Z94.8-Z94.9, Z96-Z96.49, Z96.6-Z97.2, Z97.8-Z99.12, Z99.3-Z99.9</w:t>
             </w:r>
             <w:r>
               <w:rPr>
@@ -1367,6 +1413,7 @@
           </w:tcPr>
           <w:p>
             <w:r>
+              <w:lastRenderedPageBreak/>
               <w:t>NCD</w:t>
             </w:r>
           </w:p>
@@ -1808,11 +1855,10 @@
                 <w:szCs w:val="22"/>
                 <w:lang w:val="fr-CH"/>
               </w:rPr>
-              <w:t>Note : G31.2 excluded from Dementia and included under AUD</w:t>
-            </w:r>
-          </w:p>
-          <w:p>
-            <w:pPr>
+              <w:t xml:space="preserve">Note : G31.2 </w:t>
+            </w:r>
+            <w:proofErr w:type="spellStart"/>
+            <w:r>
               <w:rPr>
                 <w:rFonts w:cstheme="minorHAnsi"/>
                 <w:color w:val="000000" w:themeColor="text1"/>
@@ -1820,7 +1866,9 @@
                 <w:szCs w:val="22"/>
                 <w:lang w:val="fr-CH"/>
               </w:rPr>
-            </w:pPr>
+              <w:t>excluded</w:t>
+            </w:r>
+            <w:proofErr w:type="spellEnd"/>
             <w:r>
               <w:rPr>
                 <w:rFonts w:cstheme="minorHAnsi"/>
@@ -1829,6 +1877,93 @@
                 <w:szCs w:val="22"/>
                 <w:lang w:val="fr-CH"/>
               </w:rPr>
+              <w:t xml:space="preserve"> </w:t>
+            </w:r>
+            <w:proofErr w:type="spellStart"/>
+            <w:r>
+              <w:rPr>
+                <w:rFonts w:cstheme="minorHAnsi"/>
+                <w:color w:val="000000" w:themeColor="text1"/>
+                <w:sz w:val="22"/>
+                <w:szCs w:val="22"/>
+                <w:lang w:val="fr-CH"/>
+              </w:rPr>
+              <w:t>from</w:t>
+            </w:r>
+            <w:proofErr w:type="spellEnd"/>
+            <w:r>
+              <w:rPr>
+                <w:rFonts w:cstheme="minorHAnsi"/>
+                <w:color w:val="000000" w:themeColor="text1"/>
+                <w:sz w:val="22"/>
+                <w:szCs w:val="22"/>
+                <w:lang w:val="fr-CH"/>
+              </w:rPr>
+              <w:t xml:space="preserve"> Dementia and </w:t>
+            </w:r>
+            <w:proofErr w:type="spellStart"/>
+            <w:r>
+              <w:rPr>
+                <w:rFonts w:cstheme="minorHAnsi"/>
+                <w:color w:val="000000" w:themeColor="text1"/>
+                <w:sz w:val="22"/>
+                <w:szCs w:val="22"/>
+                <w:lang w:val="fr-CH"/>
+              </w:rPr>
+              <w:t>included</w:t>
+            </w:r>
+            <w:proofErr w:type="spellEnd"/>
+            <w:r>
+              <w:rPr>
+                <w:rFonts w:cstheme="minorHAnsi"/>
+                <w:color w:val="000000" w:themeColor="text1"/>
+                <w:sz w:val="22"/>
+                <w:szCs w:val="22"/>
+                <w:lang w:val="fr-CH"/>
+              </w:rPr>
+              <w:t xml:space="preserve"> </w:t>
+            </w:r>
+            <w:proofErr w:type="spellStart"/>
+            <w:r>
+              <w:rPr>
+                <w:rFonts w:cstheme="minorHAnsi"/>
+                <w:color w:val="000000" w:themeColor="text1"/>
+                <w:sz w:val="22"/>
+                <w:szCs w:val="22"/>
+                <w:lang w:val="fr-CH"/>
+              </w:rPr>
+              <w:t>under</w:t>
+            </w:r>
+            <w:proofErr w:type="spellEnd"/>
+            <w:r>
+              <w:rPr>
+                <w:rFonts w:cstheme="minorHAnsi"/>
+                <w:color w:val="000000" w:themeColor="text1"/>
+                <w:sz w:val="22"/>
+                <w:szCs w:val="22"/>
+                <w:lang w:val="fr-CH"/>
+              </w:rPr>
+              <w:t xml:space="preserve"> AUD</w:t>
+            </w:r>
+          </w:p>
+          <w:p>
+            <w:pPr>
+              <w:rPr>
+                <w:rFonts w:cstheme="minorHAnsi"/>
+                <w:color w:val="000000" w:themeColor="text1"/>
+                <w:sz w:val="22"/>
+                <w:szCs w:val="22"/>
+                <w:lang w:val="fr-CH"/>
+              </w:rPr>
+            </w:pPr>
+            <w:r>
+              <w:rPr>
+                <w:rFonts w:cstheme="minorHAnsi"/>
+                <w:color w:val="000000" w:themeColor="text1"/>
+                <w:sz w:val="22"/>
+                <w:szCs w:val="22"/>
+                <w:lang w:val="fr-CH"/>
+              </w:rPr>
               <w:t xml:space="preserve">Note : </w:t>
             </w:r>
             <w:r>
@@ -1836,14 +1971,7 @@
                 <w:sz w:val="22"/>
                 <w:szCs w:val="22"/>
               </w:rPr>
-              <w:t>I67.3</w:t>
-            </w:r>
-            <w:r>
-              <w:rPr>
-                <w:sz w:val="22"/>
-                <w:szCs w:val="22"/>
-              </w:rPr>
-              <w:t xml:space="preserve"> excluded from Dementia and included under stroke</w:t>
+              <w:t>I67.3 excluded from Dementia and included under stroke</w:t>
             </w:r>
           </w:p>
         </w:tc>
@@ -1934,7 +2062,15 @@
           </w:tcPr>
           <w:p>
             <w:r>
-              <w:t>Nephritis, nephrotic syndrome and nephrosis (kidney disease)*</w:t>
+              <w:t xml:space="preserve">Nephritis, nephrotic syndrome and </w:t>
+            </w:r>
+            <w:proofErr w:type="spellStart"/>
+            <w:r>
+              <w:t>nephrosis</w:t>
+            </w:r>
+            <w:proofErr w:type="spellEnd"/>
+            <w:r>
+              <w:t xml:space="preserve"> (kidney disease)*</w:t>
             </w:r>
           </w:p>
         </w:tc>
@@ -2208,8 +2344,6 @@
               </w:rPr>
               <w:t>Y90, Y91, Y91.0 – Y91.3, Y91.9</w:t>
             </w:r>
-            <w:bookmarkStart w:id="0" w:name="_GoBack"/>
-            <w:bookmarkEnd w:id="0"/>
           </w:p>
         </w:tc>
       </w:tr>
@@ -2352,16 +2486,7 @@
                 <w:sz w:val="20"/>
                 <w:szCs w:val="20"/>
               </w:rPr>
-              <w:t>B33.2-B33.24, D86.85, G45-G46.8, I01-I01.9, I02.0, I05-I09.9, I11-I11.2, I11.9, I20-I21.6, I21.9-I27.0, I27.2-I28.9, I30-I38.0, I39-I41.8, I42-I43.8, I44-I44.8, I45-</w:t>
-            </w:r>
-            <w:r>
-              <w:rPr>
-                <w:color w:val="000000"/>
-                <w:sz w:val="20"/>
-                <w:szCs w:val="20"/>
-              </w:rPr>
-              <w:lastRenderedPageBreak/>
-              <w:t>I52.8, I60-I64, I64.1, I65-I83.93, I86-I89.0, I89.9, I95.0-I95.1, I98, I98.8-I99.9, K75.1, R00-R01.2, Z01.3-Z01.31, Z03.4-Z03.5, Z13.6, Z52.7, Z82.3-Z82.49, Z86.7-Z86.79, Z94.1-Z94.3, Z95-Z95.9;</w:t>
+              <w:t>B33.2-B33.24, D86.85, G45-G46.8, I01-I01.9, I02.0, I05-I09.9, I11-I11.2, I11.9, I20-I21.6, I21.9-I27.0, I27.2-I28.9, I30-I38.0, I39-I41.8, I42-I43.8, I44-I44.8, I45-I52.8, I60-I64, I64.1, I65-I83.93, I86-I89.0, I89.9, I95.0-I95.1, I98, I98.8-I99.9, K75.1, R00-R01.2, Z01.3-Z01.31, Z03.4-Z03.5, Z13.6, Z52.7, Z82.3-Z82.49, Z86.7-Z86.79, Z94.1-Z94.3, Z95-Z95.9;</w:t>
             </w:r>
           </w:p>
           <w:p>
@@ -2388,7 +2513,16 @@
                 <w:sz w:val="20"/>
                 <w:szCs w:val="20"/>
               </w:rPr>
-              <w:t>: D86-D86.2, D86.9, G47.3-G47.39, J30-J35.9, J37-J39.9, J41-J42.4, J43-J46.0, J47-J47.9, J60-J68.9, J70.8-J70.9, J80-J80.9, J82, J84-J84.9, J90-J90.0, J91, J91.8-J93.12, J93.8-J94.9, J96-J96.92, J98-J99.8, R05.0-R06.9, R09-R09.89, R84-R84.9, R91-R91.8, Z82.5</w:t>
+              <w:t>: D86-D86.2, D86.9, G47.3-G47.39, J30-J35.9, J37-J39.9, J41-J42.4, J43-J46.0, J47-J47.9, J60-J68.9, J70.8-J70.9, J80-J80.9, J82, J84-J84.9, J90-J90.0, J91, J91.8-</w:t>
+            </w:r>
+            <w:r>
+              <w:rPr>
+                <w:color w:val="000000"/>
+                <w:sz w:val="20"/>
+                <w:szCs w:val="20"/>
+              </w:rPr>
+              <w:lastRenderedPageBreak/>
+              <w:t>J93.12, J93.8-J94.9, J96-J96.92, J98-J99.8, R05.0-R06.9, R09-R09.89, R84-R84.9, R91-R91.8, Z82.5</w:t>
             </w:r>
             <w:r>
               <w:rPr>
@@ -2636,16 +2770,7 @@
                 <w:sz w:val="20"/>
                 <w:szCs w:val="20"/>
               </w:rPr>
-              <w:t>: G54.2-G54.4, I27.1, L93-L93.2, M00-M03.6, M05-M10.19, M10.3-M25.9, M30-M32.9, M34-M36.8, M40-M43.9, M45-M49, M49.2-M51.9, M53-M54.9, M61-</w:t>
-            </w:r>
-            <w:r>
-              <w:rPr>
-                <w:color w:val="000000"/>
-                <w:sz w:val="20"/>
-                <w:szCs w:val="20"/>
-              </w:rPr>
-              <w:lastRenderedPageBreak/>
-              <w:t>M63.89, M65-M68.8, M70-M72.4, M72.8-M73, M75-M77.9, M79-M79.676, M79.8-M87.09, M87.2-M89.59, M89.7-M95.9, M99-M99.9, Z13.82-Z13.83, Z82.6-Z82.69, Z87.3-Z87.39</w:t>
+              <w:t>: G54.2-G54.4, I27.1, L93-L93.2, M00-M03.6, M05-M10.19, M10.3-M25.9, M30-M32.9, M34-M36.8, M40-M43.9, M45-M49, M49.2-M51.9, M53-M54.9, M61-M63.89, M65-M68.8, M70-M72.4, M72.8-M73, M75-M77.9, M79-M79.676, M79.8-M87.09, M87.2-M89.59, M89.7-M95.9, M99-M99.9, Z13.82-Z13.83, Z82.6-Z82.69, Z87.3-Z87.39</w:t>
             </w:r>
             <w:r>
               <w:rPr>
@@ -2680,7 +2805,16 @@
                 <w:sz w:val="20"/>
                 <w:szCs w:val="20"/>
               </w:rPr>
-              <w:t>: B37.3-B37.49, C7A00-C7B8, D25-D26, D3A00-D3A8, D55-D61.9, D64-D69.49, D69.6-D70.0, D70.4-D77, D80-D84.9, D86.8, D86.82-D86.84, D86.86-D86.89, D89-D89.2, D89.8, D89.82-D89.9, E03-E03.1, E03.3-E06.3, E06.5-E07.9, E15-E16, E16.1-E16.9, E20-E23.0, E23.2-E24.1, E24.3, E24.8-E27.2, E27.4-E32.9, E34, E34.1-E35.8, E65-E66.09, E66.2-E68, E70-E80.09, E80.3-E85.9, E88-E88.9, E90-E998, G71.2, K00-K08.499, K08.8-K14.9, M26-M27.9, N10-N13.9, N15, N15.1-N16.8, N20-N23.0, N25-N29, N29.1-N30.31, N30.8-N37.8, N39-N46.02, N46.022-N46.12, N46.122-N49.1, N49.8-N52.1, N52.8-N53.9, N61-N64.9, N72-N72.0, N75-N77.8, N80-N81.9, N83-N84, N84.2-N86, N88-N95.9, N97-N98.9, P96.0, Q00-Q07.9, Q10-Q15.9, Q17-Q18.9, Q20-Q28.9, Q30-Q45.9, Q50-Q56.4, Q63.3, Q64-Q64.19, Q65-Q87.89, Q89-Q89.8, Q90-Q93.9, Q95-Q99.9, R30-R37, R39-R39.9, R86-R87.9, Z01.2-Z01.21, Z01.4-Z01.7, Z13.7-Z13.79, Z13.84, Z14-Z15.89, Z31-Z31.9, Z43.5-Z43.7, Z82.7-Z82.79, Z83.4-Z83.49, Z84.1-Z84.2, Z86.1-Z86.19, Z87.4-Z87.448, Z87.7-Z87.798, Z96.5</w:t>
+              <w:t>: B37.3-B37.49, C7A00-C7B8, D25-D26, D3A00-D3A8, D55-D61.9, D64-D69.49, D69.6-D70.0, D70.4-D77, D80-D84.9, D86.8, D86.82-D86.84, D86.86-</w:t>
+            </w:r>
+            <w:r>
+              <w:rPr>
+                <w:color w:val="000000"/>
+                <w:sz w:val="20"/>
+                <w:szCs w:val="20"/>
+              </w:rPr>
+              <w:lastRenderedPageBreak/>
+              <w:t>D86.89, D89-D89.2, D89.8, D89.82-D89.9, E03-E03.1, E03.3-E06.3, E06.5-E07.9, E15-E16, E16.1-E16.9, E20-E23.0, E23.2-E24.1, E24.3, E24.8-E27.2, E27.4-E32.9, E34, E34.1-E35.8, E65-E66.09, E66.2-E68, E70-E80.09, E80.3-E85.9, E88-E88.9, E90-E998, G71.2, K00-K08.499, K08.8-K14.9, M26-M27.9, N10-N13.9, N15, N15.1-N16.8, N20-N23.0, N25-N29, N29.1-N30.31, N30.8-N37.8, N39-N46.02, N46.022-N46.12, N46.122-N49.1, N49.8-N52.1, N52.8-N53.9, N61-N64.9, N72-N72.0, N75-N77.8, N80-N81.9, N83-N84, N84.2-N86, N88-N95.9, N97-N98.9, P96.0, Q00-Q07.9, Q10-Q15.9, Q17-Q18.9, Q20-Q28.9, Q30-Q45.9, Q50-Q56.4, Q63.3, Q64-Q64.19, Q65-Q87.89, Q89-Q89.8, Q90-Q93.9, Q95-Q99.9, R30-R37, R39-R39.9, R86-R87.9, Z01.2-Z01.21, Z01.4-Z01.7, Z13.7-Z13.79, Z13.84, Z14-Z15.89, Z31-Z31.9, Z43.5-Z43.7, Z82.7-Z82.79, Z83.4-Z83.49, Z84.1-Z84.2, Z86.1-Z86.19, Z87.4-Z87.448, Z87.7-Z87.798, Z96.5</w:t>
             </w:r>
             <w:r>
               <w:rPr>
@@ -2830,7 +2964,15 @@
         </w:numPr>
       </w:pPr>
       <w:r>
-        <w:t xml:space="preserve">Murphy SL, Kochanek KD, Xu JQ, Arias E. Mortality in the United States, 2020. NCHS Data Brief, no 427. Hyattsville, MD: National Center for Health Statistics. 2021. DOI: </w:t>
+        <w:t xml:space="preserve">Murphy SL, </w:t>
+      </w:r>
+      <w:proofErr w:type="spellStart"/>
+      <w:r>
+        <w:t>Kochanek</w:t>
+      </w:r>
+      <w:proofErr w:type="spellEnd"/>
+      <w:r>
+        <w:t xml:space="preserve"> KD, Xu JQ, Arias E. Mortality in the United States, 2020. NCHS Data Brief, no 427. Hyattsville, MD: National Center for Health Statistics. 2021. DOI: </w:t>
       </w:r>
       <w:hyperlink r:id="rId6" w:history="1">
         <w:r>
@@ -2914,7 +3056,15 @@
         </w:numPr>
       </w:pPr>
       <w:r>
-        <w:t>Buckley C, Ye Y, Kerr WC, Mulia N, Puka K, Rehm J, Probst C. Trends in mortality from alcohol, opioid, and combined alcohol and opioid poisonings by sex, educational attainment and race and ethnicity for the United States 2000-2018. American Journal of Public Health (In preparation)</w:t>
+        <w:t xml:space="preserve">Buckley C, Ye Y, Kerr WC, Mulia N, Puka K, </w:t>
+      </w:r>
+      <w:proofErr w:type="spellStart"/>
+      <w:r>
+        <w:t>Rehm</w:t>
+      </w:r>
+      <w:proofErr w:type="spellEnd"/>
+      <w:r>
+        <w:t xml:space="preserve"> J, Probst C. Trends in mortality from alcohol, opioid, and combined alcohol and opioid poisonings by sex, educational attainment and race and ethnicity for the United States 2000-2018. American Journal of Public Health (In preparation)</w:t>
       </w:r>
     </w:p>
     <w:p>
@@ -2925,9 +3075,53 @@
           <w:numId w:val="1"/>
         </w:numPr>
       </w:pPr>
+      <w:proofErr w:type="spellStart"/>
       <w:r>
-        <w:lastRenderedPageBreak/>
-        <w:t>Schwarzinger M, Pollock BG, Hasan OSM, Dufouil C, Rehm J, Baillot S, et al. Contribution of alcohol use disorders to the burden of dementia in France 2008&amp;#x2013;13: a nationwide retrospective cohort study. The Lancet Public Health. 2018;3(3):e124-e32.</w:t>
+        <w:t>Schwarzinger</w:t>
+      </w:r>
+      <w:proofErr w:type="spellEnd"/>
+      <w:r>
+        <w:t xml:space="preserve"> M, Pollock BG, Hasan OSM, </w:t>
+      </w:r>
+      <w:proofErr w:type="spellStart"/>
+      <w:r>
+        <w:t>Dufouil</w:t>
+      </w:r>
+      <w:proofErr w:type="spellEnd"/>
+      <w:r>
+        <w:t xml:space="preserve"> C, </w:t>
+      </w:r>
+      <w:proofErr w:type="spellStart"/>
+      <w:r>
+        <w:t>Rehm</w:t>
+      </w:r>
+      <w:proofErr w:type="spellEnd"/>
+      <w:r>
+        <w:t xml:space="preserve"> J, </w:t>
+      </w:r>
+      <w:proofErr w:type="spellStart"/>
+      <w:r>
+        <w:t>Baillot</w:t>
+      </w:r>
+      <w:proofErr w:type="spellEnd"/>
+      <w:r>
+        <w:t xml:space="preserve"> S, et al. Contribution of alcohol use disorders to the burden of dementia in France 2008&amp;#x2013</w:t>
+      </w:r>
+      <w:proofErr w:type="gramStart"/>
+      <w:r>
+        <w:t>;13</w:t>
+      </w:r>
+      <w:proofErr w:type="gramEnd"/>
+      <w:r>
+        <w:t>: a nationwide retrospective cohort study. The Lancet Public Health. 2018</w:t>
+      </w:r>
+      <w:proofErr w:type="gramStart"/>
+      <w:r>
+        <w:t>;3</w:t>
+      </w:r>
+      <w:proofErr w:type="gramEnd"/>
+      <w:r>
+        <w:t>(3):e124-e32.</w:t>
       </w:r>
     </w:p>
     <w:p/>
@@ -4001,7 +4195,7 @@
 </file>
 
 <file path=customXml/itemProps1.xml><?xml version="1.0" encoding="utf-8"?>
-<ds:datastoreItem xmlns:ds="http://schemas.openxmlformats.org/officeDocument/2006/customXml" ds:itemID="{D697CC3B-7015-4F51-8227-7A68E6FDC411}">
+<ds:datastoreItem xmlns:ds="http://schemas.openxmlformats.org/officeDocument/2006/customXml" ds:itemID="{05064827-CADB-4A12-BDC1-E2B8BA1BD960}">
   <ds:schemaRefs>
     <ds:schemaRef ds:uri="http://schemas.openxmlformats.org/officeDocument/2006/bibliography"/>
   </ds:schemaRefs>

</xml_diff>